<commit_message>
add fiture generate Surat Tugas
</commit_message>
<xml_diff>
--- a/src/public/template/notaDinas.docx
+++ b/src/public/template/notaDinas.docx
@@ -228,7 +228,21 @@
           <w:rFonts w:ascii="Bookman Old Style" w:hAnsi="Bookman Old Style"/>
           <w:lang w:val="sv-SE"/>
         </w:rPr>
-        <w:t xml:space="preserve"> {ttdSu</w:t>
+        <w:t xml:space="preserve"> </w:t>
+      </w:r>
+      <w:r>
+        <w:rPr>
+          <w:rFonts w:ascii="Bookman Old Style" w:hAnsi="Bookman Old Style"/>
+          <w:lang w:val="sv-SE"/>
+        </w:rPr>
+        <w:tab/>
+      </w:r>
+      <w:r>
+        <w:rPr>
+          <w:rFonts w:ascii="Bookman Old Style" w:hAnsi="Bookman Old Style"/>
+          <w:lang w:val="sv-SE"/>
+        </w:rPr>
+        <w:t>{ttdSu</w:t>
       </w:r>
       <w:r>
         <w:rPr>
@@ -286,7 +300,21 @@
           <w:lang w:val="sv-SE"/>
         </w:rPr>
         <w:tab/>
-        <w:t>: {ttdNotDinJabatan}</w:t>
+        <w:t xml:space="preserve">: </w:t>
+      </w:r>
+      <w:r>
+        <w:rPr>
+          <w:rFonts w:ascii="Bookman Old Style" w:hAnsi="Bookman Old Style"/>
+          <w:lang w:val="sv-SE"/>
+        </w:rPr>
+        <w:tab/>
+      </w:r>
+      <w:r>
+        <w:rPr>
+          <w:rFonts w:ascii="Bookman Old Style" w:hAnsi="Bookman Old Style"/>
+          <w:lang w:val="sv-SE"/>
+        </w:rPr>
+        <w:t>{ttdNotDinJabatan}</w:t>
       </w:r>
     </w:p>
     <w:p>
@@ -323,7 +351,21 @@
           <w:lang w:val="sv-SE"/>
         </w:rPr>
         <w:tab/>
-        <w:t>: {tanggalPengajuan}</w:t>
+        <w:t xml:space="preserve">: </w:t>
+      </w:r>
+      <w:r>
+        <w:rPr>
+          <w:rFonts w:ascii="Bookman Old Style" w:hAnsi="Bookman Old Style"/>
+          <w:lang w:val="sv-SE"/>
+        </w:rPr>
+        <w:tab/>
+      </w:r>
+      <w:r>
+        <w:rPr>
+          <w:rFonts w:ascii="Bookman Old Style" w:hAnsi="Bookman Old Style"/>
+          <w:lang w:val="sv-SE"/>
+        </w:rPr>
+        <w:t>{tanggalPengajuan}</w:t>
       </w:r>
     </w:p>
     <w:p>
@@ -360,7 +402,21 @@
           <w:lang w:val="sv-SE"/>
         </w:rPr>
         <w:tab/>
-        <w:t>: {noNotDis}</w:t>
+        <w:t xml:space="preserve">: </w:t>
+      </w:r>
+      <w:r>
+        <w:rPr>
+          <w:rFonts w:ascii="Bookman Old Style" w:hAnsi="Bookman Old Style"/>
+          <w:lang w:val="sv-SE"/>
+        </w:rPr>
+        <w:tab/>
+      </w:r>
+      <w:r>
+        <w:rPr>
+          <w:rFonts w:ascii="Bookman Old Style" w:hAnsi="Bookman Old Style"/>
+          <w:lang w:val="sv-SE"/>
+        </w:rPr>
+        <w:t>{noNotDis}</w:t>
       </w:r>
     </w:p>
     <w:p>
@@ -404,7 +460,21 @@
           <w:lang w:val="sv-SE"/>
         </w:rPr>
         <w:tab/>
-        <w:t>: Biasa</w:t>
+        <w:t xml:space="preserve">: </w:t>
+      </w:r>
+      <w:r>
+        <w:rPr>
+          <w:rFonts w:ascii="Bookman Old Style" w:hAnsi="Bookman Old Style"/>
+          <w:lang w:val="sv-SE"/>
+        </w:rPr>
+        <w:tab/>
+      </w:r>
+      <w:r>
+        <w:rPr>
+          <w:rFonts w:ascii="Bookman Old Style" w:hAnsi="Bookman Old Style"/>
+          <w:lang w:val="sv-SE"/>
+        </w:rPr>
+        <w:t>Biasa</w:t>
       </w:r>
     </w:p>
     <w:p>
@@ -441,7 +511,21 @@
           <w:lang w:val="sv-SE"/>
         </w:rPr>
         <w:tab/>
-        <w:t xml:space="preserve">: - </w:t>
+        <w:t>:</w:t>
+      </w:r>
+      <w:r>
+        <w:rPr>
+          <w:rFonts w:ascii="Bookman Old Style" w:hAnsi="Bookman Old Style"/>
+          <w:lang w:val="sv-SE"/>
+        </w:rPr>
+        <w:tab/>
+      </w:r>
+      <w:r>
+        <w:rPr>
+          <w:rFonts w:ascii="Bookman Old Style" w:hAnsi="Bookman Old Style"/>
+          <w:lang w:val="sv-SE"/>
+        </w:rPr>
+        <w:t xml:space="preserve"> - </w:t>
       </w:r>
     </w:p>
     <w:p>
@@ -485,7 +569,21 @@
           <w:lang w:val="sv-SE"/>
         </w:rPr>
         <w:tab/>
-        <w:t>: {jenisPerjalanan}</w:t>
+        <w:t xml:space="preserve">: </w:t>
+      </w:r>
+      <w:r>
+        <w:rPr>
+          <w:rFonts w:ascii="Bookman Old Style" w:hAnsi="Bookman Old Style"/>
+          <w:lang w:val="sv-SE"/>
+        </w:rPr>
+        <w:tab/>
+      </w:r>
+      <w:r>
+        <w:rPr>
+          <w:rFonts w:ascii="Bookman Old Style" w:hAnsi="Bookman Old Style"/>
+          <w:lang w:val="sv-SE"/>
+        </w:rPr>
+        <w:t>{jenis}</w:t>
       </w:r>
     </w:p>
     <w:p>
@@ -519,296 +617,231 @@
           <w:lang w:val="sv-SE"/>
         </w:rPr>
         <w:tab/>
-        <w:t>: {untuk}</w:t>
+        <w:t xml:space="preserve">: </w:t>
+      </w:r>
+      <w:r>
+        <w:rPr>
+          <w:rFonts w:ascii="Bookman Old Style" w:hAnsi="Bookman Old Style"/>
+          <w:lang w:val="sv-SE"/>
+        </w:rPr>
+        <w:tab/>
+      </w:r>
+      <w:r>
+        <w:rPr>
+          <w:rFonts w:ascii="Bookman Old Style" w:hAnsi="Bookman Old Style"/>
+          <w:lang w:val="sv-SE"/>
+        </w:rPr>
+        <w:t>{untuk}</w:t>
       </w:r>
     </w:p>
-    <w:p>
-      <w:pPr>
-        <w:rPr>
-          <w:rFonts w:ascii="Bookman Old Style" w:hAnsi="Bookman Old Style"/>
-          <w:lang w:val="sv-SE"/>
-        </w:rPr>
-      </w:pPr>
-      <w:r>
-        <w:rPr>
-          <w:rFonts w:ascii="Bookman Old Style" w:hAnsi="Bookman Old Style"/>
-          <w:lang w:val="sv-SE"/>
-        </w:rPr>
-        <w:t>Jumlah personil</w:t>
-      </w:r>
-      <w:r>
-        <w:rPr>
-          <w:rFonts w:ascii="Bookman Old Style" w:hAnsi="Bookman Old Style"/>
-          <w:lang w:val="sv-SE"/>
-        </w:rPr>
-        <w:tab/>
-      </w:r>
-      <w:r>
-        <w:rPr>
-          <w:rFonts w:ascii="Bookman Old Style" w:hAnsi="Bookman Old Style"/>
-          <w:lang w:val="sv-SE"/>
-        </w:rPr>
-        <w:tab/>
-        <w:t>: 1.</w:t>
-      </w:r>
-      <w:r>
-        <w:rPr>
-          <w:rFonts w:ascii="Bookman Old Style" w:hAnsi="Bookman Old Style"/>
-          <w:lang w:val="sv-SE"/>
-        </w:rPr>
-        <w:tab/>
-      </w:r>
-      <w:r>
-        <w:rPr>
-          <w:rFonts w:ascii="Bookman Old Style" w:hAnsi="Bookman Old Style"/>
-          <w:b/>
-          <w:bCs/>
-          <w:lang w:val="sv-SE"/>
-        </w:rPr>
-        <w:t>{pegawai1Nama}</w:t>
-      </w:r>
-      <w:r>
-        <w:rPr>
-          <w:rFonts w:ascii="Bookman Old Style" w:hAnsi="Bookman Old Style"/>
-          <w:b/>
-          <w:bCs/>
-          <w:lang w:val="sv-SE"/>
-        </w:rPr>
-        <w:br/>
-      </w:r>
-      <w:r>
-        <w:rPr>
-          <w:rFonts w:ascii="Bookman Old Style" w:hAnsi="Bookman Old Style"/>
-          <w:lang w:val="sv-SE"/>
-        </w:rPr>
-        <w:tab/>
-      </w:r>
-      <w:r>
-        <w:rPr>
-          <w:rFonts w:ascii="Bookman Old Style" w:hAnsi="Bookman Old Style"/>
-          <w:lang w:val="sv-SE"/>
-        </w:rPr>
-        <w:tab/>
-      </w:r>
-      <w:r>
-        <w:rPr>
-          <w:rFonts w:ascii="Bookman Old Style" w:hAnsi="Bookman Old Style"/>
-          <w:lang w:val="sv-SE"/>
-        </w:rPr>
-        <w:tab/>
-      </w:r>
-      <w:r>
-        <w:rPr>
-          <w:rFonts w:ascii="Bookman Old Style" w:hAnsi="Bookman Old Style"/>
-          <w:lang w:val="sv-SE"/>
-        </w:rPr>
-        <w:tab/>
-      </w:r>
-      <w:r>
-        <w:rPr>
-          <w:rFonts w:ascii="Bookman Old Style" w:hAnsi="Bookman Old Style"/>
-          <w:lang w:val="sv-SE"/>
-        </w:rPr>
-        <w:tab/>
-        <w:t>{pegawai1Nip}</w:t>
-      </w:r>
-    </w:p>
-    <w:p>
-      <w:pPr>
-        <w:rPr>
-          <w:rFonts w:ascii="Bookman Old Style" w:hAnsi="Bookman Old Style"/>
-          <w:lang w:val="sv-SE"/>
-        </w:rPr>
-      </w:pPr>
-      <w:r>
-        <w:rPr>
-          <w:rFonts w:ascii="Bookman Old Style" w:hAnsi="Bookman Old Style"/>
-          <w:lang w:val="sv-SE"/>
-        </w:rPr>
-        <w:tab/>
-      </w:r>
-      <w:r>
-        <w:rPr>
-          <w:rFonts w:ascii="Bookman Old Style" w:hAnsi="Bookman Old Style"/>
-          <w:lang w:val="sv-SE"/>
-        </w:rPr>
-        <w:tab/>
-      </w:r>
-      <w:r>
-        <w:rPr>
-          <w:rFonts w:ascii="Bookman Old Style" w:hAnsi="Bookman Old Style"/>
-          <w:lang w:val="sv-SE"/>
-        </w:rPr>
-        <w:tab/>
-      </w:r>
-      <w:r>
-        <w:rPr>
-          <w:rFonts w:ascii="Bookman Old Style" w:hAnsi="Bookman Old Style"/>
-          <w:lang w:val="sv-SE"/>
-        </w:rPr>
-        <w:tab/>
-        <w:t xml:space="preserve">  2.</w:t>
-      </w:r>
-      <w:r>
-        <w:rPr>
-          <w:rFonts w:ascii="Bookman Old Style" w:hAnsi="Bookman Old Style"/>
-          <w:lang w:val="sv-SE"/>
-        </w:rPr>
-        <w:tab/>
-      </w:r>
-      <w:r>
-        <w:rPr>
-          <w:rFonts w:ascii="Bookman Old Style" w:hAnsi="Bookman Old Style"/>
-          <w:b/>
-          <w:bCs/>
-          <w:lang w:val="sv-SE"/>
-        </w:rPr>
-        <w:t>{pegawai2Nama}</w:t>
-      </w:r>
-      <w:r>
-        <w:rPr>
-          <w:rFonts w:ascii="Bookman Old Style" w:hAnsi="Bookman Old Style"/>
-          <w:b/>
-          <w:bCs/>
-          <w:lang w:val="sv-SE"/>
-        </w:rPr>
-        <w:br/>
-      </w:r>
-      <w:r>
-        <w:rPr>
-          <w:rFonts w:ascii="Bookman Old Style" w:hAnsi="Bookman Old Style"/>
-          <w:lang w:val="sv-SE"/>
-        </w:rPr>
-        <w:tab/>
-      </w:r>
-      <w:r>
-        <w:rPr>
-          <w:rFonts w:ascii="Bookman Old Style" w:hAnsi="Bookman Old Style"/>
-          <w:lang w:val="sv-SE"/>
-        </w:rPr>
-        <w:tab/>
-      </w:r>
-      <w:r>
-        <w:rPr>
-          <w:rFonts w:ascii="Bookman Old Style" w:hAnsi="Bookman Old Style"/>
-          <w:lang w:val="sv-SE"/>
-        </w:rPr>
-        <w:tab/>
-      </w:r>
-      <w:r>
-        <w:rPr>
-          <w:rFonts w:ascii="Bookman Old Style" w:hAnsi="Bookman Old Style"/>
-          <w:lang w:val="sv-SE"/>
-        </w:rPr>
-        <w:tab/>
-      </w:r>
-      <w:r>
-        <w:rPr>
-          <w:rFonts w:ascii="Bookman Old Style" w:hAnsi="Bookman Old Style"/>
-          <w:lang w:val="sv-SE"/>
-        </w:rPr>
-        <w:tab/>
-        <w:t>{pegawai2Nip}</w:t>
-      </w:r>
-    </w:p>
-    <w:p>
-      <w:pPr>
-        <w:rPr>
-          <w:rFonts w:ascii="Bookman Old Style" w:hAnsi="Bookman Old Style"/>
-          <w:lang w:val="sv-SE"/>
-        </w:rPr>
-      </w:pPr>
-      <w:r>
-        <w:rPr>
-          <w:rFonts w:ascii="Bookman Old Style" w:hAnsi="Bookman Old Style"/>
-          <w:lang w:val="sv-SE"/>
-        </w:rPr>
-        <w:t>Sumber Dana</w:t>
-      </w:r>
-      <w:r>
-        <w:rPr>
-          <w:rFonts w:ascii="Bookman Old Style" w:hAnsi="Bookman Old Style"/>
-          <w:lang w:val="sv-SE"/>
-        </w:rPr>
-        <w:tab/>
-      </w:r>
-      <w:r>
-        <w:rPr>
-          <w:rFonts w:ascii="Bookman Old Style" w:hAnsi="Bookman Old Style"/>
-          <w:lang w:val="sv-SE"/>
-        </w:rPr>
-        <w:tab/>
-        <w:t>:</w:t>
-      </w:r>
-      <w:r>
-        <w:rPr>
-          <w:rFonts w:ascii="Bookman Old Style" w:hAnsi="Bookman Old Style"/>
-          <w:lang w:val="sv-SE"/>
-        </w:rPr>
-        <w:tab/>
-        <w:t>{sumber}</w:t>
-      </w:r>
-    </w:p>
-    <w:p>
-      <w:pPr>
-        <w:rPr>
-          <w:rFonts w:ascii="Bookman Old Style" w:hAnsi="Bookman Old Style"/>
-          <w:lang w:val="sv-SE"/>
-        </w:rPr>
-      </w:pPr>
-      <w:r>
-        <w:rPr>
-          <w:rFonts w:ascii="Bookman Old Style" w:hAnsi="Bookman Old Style"/>
-          <w:lang w:val="sv-SE"/>
-        </w:rPr>
-        <w:tab/>
-      </w:r>
-      <w:r>
-        <w:rPr>
-          <w:rFonts w:ascii="Bookman Old Style" w:hAnsi="Bookman Old Style"/>
-          <w:lang w:val="sv-SE"/>
-        </w:rPr>
-        <w:tab/>
-      </w:r>
-      <w:r>
-        <w:rPr>
-          <w:rFonts w:ascii="Bookman Old Style" w:hAnsi="Bookman Old Style"/>
-          <w:lang w:val="sv-SE"/>
-        </w:rPr>
-        <w:tab/>
-      </w:r>
-      <w:r>
-        <w:rPr>
-          <w:rFonts w:ascii="Bookman Old Style" w:hAnsi="Bookman Old Style"/>
-          <w:lang w:val="sv-SE"/>
-        </w:rPr>
-        <w:tab/>
-      </w:r>
-      <w:r>
-        <w:rPr>
-          <w:rFonts w:ascii="Bookman Old Style" w:hAnsi="Bookman Old Style"/>
-          <w:lang w:val="sv-SE"/>
-        </w:rPr>
-        <w:tab/>
-        <w:t>Kode rek. : {kode}</w:t>
-      </w:r>
-    </w:p>
-    <w:p>
-      <w:pPr>
-        <w:rPr>
-          <w:rFonts w:ascii="Bookman Old Style" w:hAnsi="Bookman Old Style"/>
-          <w:lang w:val="sv-SE"/>
-        </w:rPr>
-      </w:pPr>
-      <w:r>
-        <w:rPr>
-          <w:rFonts w:ascii="Bookman Old Style" w:hAnsi="Bookman Old Style"/>
-          <w:lang w:val="sv-SE"/>
-        </w:rPr>
-        <w:tab/>
-        <w:t>Demikian disampaikan atas perhatian dan persetujuannya diucapkan terima kasih.</w:t>
-      </w:r>
-    </w:p>
+    <w:tbl>
+      <w:tblPr>
+        <w:tblStyle w:val="TableGrid"/>
+        <w:tblW w:w="10485" w:type="dxa"/>
+        <w:tblBorders>
+          <w:top w:val="none" w:sz="0" w:space="0" w:color="auto"/>
+          <w:left w:val="none" w:sz="0" w:space="0" w:color="auto"/>
+          <w:bottom w:val="none" w:sz="0" w:space="0" w:color="auto"/>
+          <w:right w:val="none" w:sz="0" w:space="0" w:color="auto"/>
+          <w:insideH w:val="none" w:sz="0" w:space="0" w:color="auto"/>
+          <w:insideV w:val="none" w:sz="0" w:space="0" w:color="auto"/>
+        </w:tblBorders>
+        <w:tblLayout w:type="fixed"/>
+        <w:tblLook w:val="04A0" w:firstRow="1" w:lastRow="0" w:firstColumn="1" w:lastColumn="0" w:noHBand="0" w:noVBand="1"/>
+      </w:tblPr>
+      <w:tblGrid>
+        <w:gridCol w:w="2830"/>
+        <w:gridCol w:w="284"/>
+        <w:gridCol w:w="567"/>
+        <w:gridCol w:w="6804"/>
+      </w:tblGrid>
+      <w:tr>
+        <w:tc>
+          <w:tcPr>
+            <w:tcW w:w="2830" w:type="dxa"/>
+          </w:tcPr>
+          <w:p>
+            <w:pPr>
+              <w:rPr>
+                <w:rFonts w:ascii="Bookman Old Style" w:hAnsi="Bookman Old Style"/>
+                <w:lang w:val="sv-SE"/>
+              </w:rPr>
+            </w:pPr>
+            <w:r>
+              <w:rPr>
+                <w:rFonts w:ascii="Bookman Old Style" w:hAnsi="Bookman Old Style"/>
+              </w:rPr>
+              <w:t>{#dataPegawai}</w:t>
+            </w:r>
+            <w:r>
+              <w:rPr>
+                <w:rFonts w:ascii="Bookman Old Style" w:hAnsi="Bookman Old Style"/>
+                <w:lang w:val="sv-SE"/>
+              </w:rPr>
+              <w:t>{jumlahPe</w:t>
+            </w:r>
+            <w:r>
+              <w:rPr>
+                <w:rFonts w:ascii="Bookman Old Style" w:hAnsi="Bookman Old Style"/>
+                <w:lang w:val="sv-SE"/>
+              </w:rPr>
+              <w:t>r</w:t>
+            </w:r>
+            <w:r>
+              <w:rPr>
+                <w:rFonts w:ascii="Bookman Old Style" w:hAnsi="Bookman Old Style"/>
+                <w:lang w:val="sv-SE"/>
+              </w:rPr>
+              <w:t>sonil}</w:t>
+            </w:r>
+          </w:p>
+        </w:tc>
+        <w:tc>
+          <w:tcPr>
+            <w:tcW w:w="284" w:type="dxa"/>
+          </w:tcPr>
+          <w:p>
+            <w:pPr>
+              <w:rPr>
+                <w:rFonts w:ascii="Bookman Old Style" w:hAnsi="Bookman Old Style"/>
+                <w:lang w:val="sv-SE"/>
+              </w:rPr>
+            </w:pPr>
+            <w:r>
+              <w:rPr>
+                <w:rFonts w:ascii="Bookman Old Style" w:hAnsi="Bookman Old Style"/>
+                <w:lang w:val="sv-SE"/>
+              </w:rPr>
+              <w:t>:</w:t>
+            </w:r>
+          </w:p>
+        </w:tc>
+        <w:tc>
+          <w:tcPr>
+            <w:tcW w:w="567" w:type="dxa"/>
+          </w:tcPr>
+          <w:p>
+            <w:pPr>
+              <w:rPr>
+                <w:rFonts w:ascii="Bookman Old Style" w:hAnsi="Bookman Old Style"/>
+                <w:lang w:val="sv-SE"/>
+              </w:rPr>
+            </w:pPr>
+            <w:r>
+              <w:rPr>
+                <w:rFonts w:ascii="Bookman Old Style" w:hAnsi="Bookman Old Style"/>
+              </w:rPr>
+              <w:t>{index}</w:t>
+            </w:r>
+            <w:r>
+              <w:rPr>
+                <w:rFonts w:ascii="Bookman Old Style" w:hAnsi="Bookman Old Style"/>
+              </w:rPr>
+              <w:t>.</w:t>
+            </w:r>
+          </w:p>
+        </w:tc>
+        <w:tc>
+          <w:tcPr>
+            <w:tcW w:w="6804" w:type="dxa"/>
+          </w:tcPr>
+          <w:p>
+            <w:pPr>
+              <w:rPr>
+                <w:rFonts w:ascii="Bookman Old Style" w:hAnsi="Bookman Old Style"/>
+                <w:b/>
+                <w:bCs/>
+                <w:lang w:val="sv-SE"/>
+              </w:rPr>
+            </w:pPr>
+            <w:r>
+              <w:rPr>
+                <w:rFonts w:ascii="Bookman Old Style" w:hAnsi="Bookman Old Style"/>
+                <w:b/>
+                <w:bCs/>
+                <w:lang w:val="sv-SE"/>
+              </w:rPr>
+              <w:t>{nama}</w:t>
+            </w:r>
+          </w:p>
+          <w:p>
+            <w:pPr>
+              <w:rPr>
+                <w:rFonts w:ascii="Bookman Old Style" w:hAnsi="Bookman Old Style"/>
+                <w:lang w:val="sv-SE"/>
+              </w:rPr>
+            </w:pPr>
+            <w:r>
+              <w:rPr>
+                <w:rFonts w:ascii="Bookman Old Style" w:hAnsi="Bookman Old Style"/>
+                <w:lang w:val="sv-SE"/>
+              </w:rPr>
+              <w:t xml:space="preserve">{nip} </w:t>
+            </w:r>
+            <w:r>
+              <w:rPr>
+                <w:rFonts w:ascii="Bookman Old Style" w:hAnsi="Bookman Old Style"/>
+                <w:lang w:val="sv-SE"/>
+              </w:rPr>
+              <w:t>{/dataPegawai}</w:t>
+            </w:r>
+          </w:p>
+        </w:tc>
+      </w:tr>
+      <w:tr>
+        <w:tc>
+          <w:tcPr>
+            <w:tcW w:w="2830" w:type="dxa"/>
+          </w:tcPr>
+          <w:p>
+            <w:pPr>
+              <w:rPr>
+                <w:rFonts w:ascii="Bookman Old Style" w:hAnsi="Bookman Old Style"/>
+                <w:lang w:val="sv-SE"/>
+              </w:rPr>
+            </w:pPr>
+          </w:p>
+        </w:tc>
+        <w:tc>
+          <w:tcPr>
+            <w:tcW w:w="284" w:type="dxa"/>
+          </w:tcPr>
+          <w:p>
+            <w:pPr>
+              <w:rPr>
+                <w:rFonts w:ascii="Bookman Old Style" w:hAnsi="Bookman Old Style"/>
+                <w:lang w:val="sv-SE"/>
+              </w:rPr>
+            </w:pPr>
+          </w:p>
+        </w:tc>
+        <w:tc>
+          <w:tcPr>
+            <w:tcW w:w="567" w:type="dxa"/>
+          </w:tcPr>
+          <w:p>
+            <w:pPr>
+              <w:rPr>
+                <w:rFonts w:ascii="Bookman Old Style" w:hAnsi="Bookman Old Style"/>
+              </w:rPr>
+            </w:pPr>
+          </w:p>
+        </w:tc>
+        <w:tc>
+          <w:tcPr>
+            <w:tcW w:w="6804" w:type="dxa"/>
+          </w:tcPr>
+          <w:p>
+            <w:pPr>
+              <w:rPr>
+                <w:rFonts w:ascii="Bookman Old Style" w:hAnsi="Bookman Old Style"/>
+                <w:lang w:val="sv-SE"/>
+              </w:rPr>
+            </w:pPr>
+          </w:p>
+        </w:tc>
+      </w:tr>
+    </w:tbl>
     <w:p>
       <w:pPr>
         <w:rPr>
@@ -819,6 +852,198 @@
     </w:p>
     <w:p>
       <w:pPr>
+        <w:rPr>
+          <w:rFonts w:ascii="Bookman Old Style" w:hAnsi="Bookman Old Style"/>
+          <w:lang w:val="sv-SE"/>
+        </w:rPr>
+      </w:pPr>
+      <w:r>
+        <w:rPr>
+          <w:rFonts w:ascii="Bookman Old Style" w:hAnsi="Bookman Old Style"/>
+          <w:lang w:val="sv-SE"/>
+        </w:rPr>
+        <w:t>Sumber Dana</w:t>
+      </w:r>
+      <w:r>
+        <w:rPr>
+          <w:rFonts w:ascii="Bookman Old Style" w:hAnsi="Bookman Old Style"/>
+          <w:lang w:val="sv-SE"/>
+        </w:rPr>
+        <w:tab/>
+      </w:r>
+      <w:r>
+        <w:rPr>
+          <w:rFonts w:ascii="Bookman Old Style" w:hAnsi="Bookman Old Style"/>
+          <w:lang w:val="sv-SE"/>
+        </w:rPr>
+        <w:tab/>
+        <w:t>:</w:t>
+      </w:r>
+      <w:r>
+        <w:rPr>
+          <w:rFonts w:ascii="Bookman Old Style" w:hAnsi="Bookman Old Style"/>
+          <w:lang w:val="sv-SE"/>
+        </w:rPr>
+        <w:tab/>
+        <w:t>{sumber}</w:t>
+      </w:r>
+    </w:p>
+    <w:p>
+      <w:pPr>
+        <w:rPr>
+          <w:rFonts w:ascii="Bookman Old Style" w:hAnsi="Bookman Old Style"/>
+          <w:lang w:val="sv-SE"/>
+        </w:rPr>
+      </w:pPr>
+      <w:r>
+        <w:rPr>
+          <w:rFonts w:ascii="Bookman Old Style" w:hAnsi="Bookman Old Style"/>
+          <w:lang w:val="sv-SE"/>
+        </w:rPr>
+        <w:tab/>
+      </w:r>
+      <w:r>
+        <w:rPr>
+          <w:rFonts w:ascii="Bookman Old Style" w:hAnsi="Bookman Old Style"/>
+          <w:lang w:val="sv-SE"/>
+        </w:rPr>
+        <w:tab/>
+      </w:r>
+      <w:r>
+        <w:rPr>
+          <w:rFonts w:ascii="Bookman Old Style" w:hAnsi="Bookman Old Style"/>
+          <w:lang w:val="sv-SE"/>
+        </w:rPr>
+        <w:tab/>
+      </w:r>
+      <w:r>
+        <w:rPr>
+          <w:rFonts w:ascii="Bookman Old Style" w:hAnsi="Bookman Old Style"/>
+          <w:lang w:val="sv-SE"/>
+        </w:rPr>
+        <w:tab/>
+      </w:r>
+      <w:r>
+        <w:rPr>
+          <w:rFonts w:ascii="Bookman Old Style" w:hAnsi="Bookman Old Style"/>
+          <w:lang w:val="sv-SE"/>
+        </w:rPr>
+        <w:tab/>
+        <w:t>Kode rek. : {kode}</w:t>
+      </w:r>
+    </w:p>
+    <w:p>
+      <w:pPr>
+        <w:rPr>
+          <w:rFonts w:ascii="Bookman Old Style" w:hAnsi="Bookman Old Style"/>
+          <w:lang w:val="sv-SE"/>
+        </w:rPr>
+      </w:pPr>
+      <w:r>
+        <w:rPr>
+          <w:rFonts w:ascii="Bookman Old Style" w:hAnsi="Bookman Old Style"/>
+          <w:lang w:val="sv-SE"/>
+        </w:rPr>
+        <w:tab/>
+        <w:t>Demikian disampaikan atas perhatian dan persetujuannya diucapkan terima kasih.</w:t>
+      </w:r>
+    </w:p>
+    <w:p>
+      <w:pPr>
+        <w:jc w:val="center"/>
+        <w:rPr>
+          <w:rFonts w:ascii="Bookman Old Style" w:hAnsi="Bookman Old Style"/>
+          <w:b/>
+          <w:bCs/>
+          <w:lang w:val="sv-SE"/>
+        </w:rPr>
+      </w:pPr>
+      <w:r>
+        <w:rPr>
+          <w:rFonts w:ascii="Bookman Old Style" w:hAnsi="Bookman Old Style"/>
+          <w:b/>
+          <w:bCs/>
+          <w:lang w:val="sv-SE"/>
+        </w:rPr>
+        <w:tab/>
+      </w:r>
+      <w:r>
+        <w:rPr>
+          <w:rFonts w:ascii="Bookman Old Style" w:hAnsi="Bookman Old Style"/>
+          <w:b/>
+          <w:bCs/>
+          <w:lang w:val="sv-SE"/>
+        </w:rPr>
+        <w:tab/>
+      </w:r>
+      <w:r>
+        <w:rPr>
+          <w:rFonts w:ascii="Bookman Old Style" w:hAnsi="Bookman Old Style"/>
+          <w:b/>
+          <w:bCs/>
+          <w:lang w:val="sv-SE"/>
+        </w:rPr>
+        <w:tab/>
+      </w:r>
+      <w:r>
+        <w:rPr>
+          <w:rFonts w:ascii="Bookman Old Style" w:hAnsi="Bookman Old Style"/>
+          <w:b/>
+          <w:bCs/>
+          <w:lang w:val="sv-SE"/>
+        </w:rPr>
+        <w:tab/>
+      </w:r>
+      <w:r>
+        <w:rPr>
+          <w:rFonts w:ascii="Bookman Old Style" w:hAnsi="Bookman Old Style"/>
+          <w:b/>
+          <w:bCs/>
+          <w:lang w:val="sv-SE"/>
+        </w:rPr>
+        <w:tab/>
+      </w:r>
+      <w:r>
+        <w:rPr>
+          <w:rFonts w:ascii="Bookman Old Style" w:hAnsi="Bookman Old Style"/>
+          <w:b/>
+          <w:bCs/>
+          <w:lang w:val="sv-SE"/>
+        </w:rPr>
+        <w:tab/>
+      </w:r>
+      <w:r>
+        <w:rPr>
+          <w:rFonts w:ascii="Bookman Old Style" w:hAnsi="Bookman Old Style"/>
+          <w:b/>
+          <w:bCs/>
+          <w:lang w:val="sv-SE"/>
+        </w:rPr>
+        <w:tab/>
+        <w:t>{ttdNotDi</w:t>
+      </w:r>
+      <w:r>
+        <w:rPr>
+          <w:rFonts w:ascii="Bookman Old Style" w:hAnsi="Bookman Old Style"/>
+          <w:b/>
+          <w:bCs/>
+          <w:lang w:val="sv-SE"/>
+        </w:rPr>
+        <w:t>n</w:t>
+      </w:r>
+      <w:r>
+        <w:rPr>
+          <w:rFonts w:ascii="Bookman Old Style" w:hAnsi="Bookman Old Style"/>
+          <w:b/>
+          <w:bCs/>
+          <w:lang w:val="sv-SE"/>
+        </w:rPr>
+        <w:t>Jabatan}</w:t>
+      </w:r>
+    </w:p>
+    <w:p>
+      <w:pPr>
+        <w:jc w:val="center"/>
         <w:rPr>
           <w:rFonts w:ascii="Bookman Old Style" w:hAnsi="Bookman Old Style"/>
           <w:b/>
@@ -846,189 +1071,164 @@
         </w:rPr>
         <w:tab/>
       </w:r>
-      <w:r>
-        <w:rPr>
-          <w:rFonts w:ascii="Bookman Old Style" w:hAnsi="Bookman Old Style"/>
-          <w:b/>
-          <w:bCs/>
-          <w:lang w:val="sv-SE"/>
-        </w:rPr>
-        <w:tab/>
-      </w:r>
-      <w:r>
-        <w:rPr>
-          <w:rFonts w:ascii="Bookman Old Style" w:hAnsi="Bookman Old Style"/>
-          <w:b/>
-          <w:bCs/>
-          <w:lang w:val="sv-SE"/>
-        </w:rPr>
-        <w:tab/>
-      </w:r>
-      <w:r>
-        <w:rPr>
-          <w:rFonts w:ascii="Bookman Old Style" w:hAnsi="Bookman Old Style"/>
-          <w:b/>
-          <w:bCs/>
-          <w:lang w:val="sv-SE"/>
-        </w:rPr>
-        <w:tab/>
-      </w:r>
-      <w:r>
-        <w:rPr>
-          <w:rFonts w:ascii="Bookman Old Style" w:hAnsi="Bookman Old Style"/>
-          <w:b/>
-          <w:bCs/>
-          <w:lang w:val="sv-SE"/>
-        </w:rPr>
-        <w:tab/>
-      </w:r>
-      <w:r>
-        <w:rPr>
-          <w:rFonts w:ascii="Bookman Old Style" w:hAnsi="Bookman Old Style"/>
-          <w:b/>
-          <w:bCs/>
-          <w:lang w:val="sv-SE"/>
-        </w:rPr>
-        <w:tab/>
-      </w:r>
-      <w:r>
-        <w:rPr>
-          <w:rFonts w:ascii="Bookman Old Style" w:hAnsi="Bookman Old Style"/>
-          <w:b/>
-          <w:bCs/>
-          <w:lang w:val="sv-SE"/>
-        </w:rPr>
-        <w:tab/>
-        <w:t>{ttdNotDi</w:t>
-      </w:r>
-      <w:r>
-        <w:rPr>
-          <w:rFonts w:ascii="Bookman Old Style" w:hAnsi="Bookman Old Style"/>
-          <w:b/>
-          <w:bCs/>
-          <w:lang w:val="sv-SE"/>
-        </w:rPr>
-        <w:t>n</w:t>
-      </w:r>
-      <w:r>
-        <w:rPr>
-          <w:rFonts w:ascii="Bookman Old Style" w:hAnsi="Bookman Old Style"/>
-          <w:b/>
-          <w:bCs/>
-          <w:lang w:val="sv-SE"/>
-        </w:rPr>
-        <w:t>Jabatan}</w:t>
-      </w:r>
     </w:p>
     <w:p>
       <w:pPr>
         <w:jc w:val="center"/>
         <w:rPr>
           <w:rFonts w:ascii="Bookman Old Style" w:hAnsi="Bookman Old Style"/>
-          <w:b/>
-          <w:bCs/>
           <w:lang w:val="sv-SE"/>
         </w:rPr>
       </w:pPr>
-    </w:p>
-    <w:p>
-      <w:pPr>
-        <w:jc w:val="center"/>
-        <w:rPr>
-          <w:rFonts w:ascii="Bookman Old Style" w:hAnsi="Bookman Old Style"/>
-          <w:b/>
-          <w:bCs/>
-          <w:lang w:val="sv-SE"/>
-        </w:rPr>
-      </w:pPr>
-    </w:p>
-    <w:p>
-      <w:pPr>
-        <w:jc w:val="center"/>
-        <w:rPr>
-          <w:rFonts w:ascii="Bookman Old Style" w:hAnsi="Bookman Old Style"/>
-          <w:b/>
-          <w:bCs/>
-          <w:lang w:val="sv-SE"/>
-        </w:rPr>
-      </w:pPr>
-      <w:r>
-        <w:rPr>
-          <w:rFonts w:ascii="Bookman Old Style" w:hAnsi="Bookman Old Style"/>
-          <w:b/>
-          <w:bCs/>
-          <w:lang w:val="sv-SE"/>
-        </w:rPr>
-        <w:tab/>
-      </w:r>
-    </w:p>
-    <w:p>
-      <w:pPr>
-        <w:jc w:val="center"/>
-        <w:rPr>
-          <w:rFonts w:ascii="Bookman Old Style" w:hAnsi="Bookman Old Style"/>
-          <w:lang w:val="sv-SE"/>
-        </w:rPr>
-      </w:pPr>
-      <w:r>
-        <w:rPr>
-          <w:rFonts w:ascii="Bookman Old Style" w:hAnsi="Bookman Old Style"/>
-          <w:b/>
-          <w:bCs/>
-          <w:lang w:val="sv-SE"/>
-        </w:rPr>
-        <w:tab/>
-      </w:r>
-      <w:r>
-        <w:rPr>
-          <w:rFonts w:ascii="Bookman Old Style" w:hAnsi="Bookman Old Style"/>
-          <w:b/>
-          <w:bCs/>
-          <w:lang w:val="sv-SE"/>
-        </w:rPr>
-        <w:tab/>
-      </w:r>
-      <w:r>
-        <w:rPr>
-          <w:rFonts w:ascii="Bookman Old Style" w:hAnsi="Bookman Old Style"/>
-          <w:b/>
-          <w:bCs/>
-          <w:lang w:val="sv-SE"/>
-        </w:rPr>
-        <w:tab/>
-      </w:r>
-      <w:r>
-        <w:rPr>
-          <w:rFonts w:ascii="Bookman Old Style" w:hAnsi="Bookman Old Style"/>
-          <w:b/>
-          <w:bCs/>
-          <w:lang w:val="sv-SE"/>
-        </w:rPr>
-        <w:tab/>
-      </w:r>
-      <w:r>
-        <w:rPr>
-          <w:rFonts w:ascii="Bookman Old Style" w:hAnsi="Bookman Old Style"/>
-          <w:b/>
-          <w:bCs/>
-          <w:lang w:val="sv-SE"/>
-        </w:rPr>
-        <w:tab/>
-      </w:r>
-      <w:r>
-        <w:rPr>
-          <w:rFonts w:ascii="Bookman Old Style" w:hAnsi="Bookman Old Style"/>
-          <w:b/>
-          <w:bCs/>
-          <w:lang w:val="sv-SE"/>
-        </w:rPr>
-        <w:tab/>
-      </w:r>
-      <w:r>
-        <w:rPr>
-          <w:rFonts w:ascii="Bookman Old Style" w:hAnsi="Bookman Old Style"/>
-          <w:b/>
-          <w:bCs/>
+      <w:r>
+        <w:rPr>
+          <w:rFonts w:ascii="Bookman Old Style" w:hAnsi="Bookman Old Style"/>
+          <w:b/>
+          <w:bCs/>
+          <w:lang w:val="sv-SE"/>
+        </w:rPr>
+        <w:tab/>
+      </w:r>
+      <w:r>
+        <w:rPr>
+          <w:rFonts w:ascii="Bookman Old Style" w:hAnsi="Bookman Old Style"/>
+          <w:b/>
+          <w:bCs/>
+          <w:lang w:val="sv-SE"/>
+        </w:rPr>
+        <w:tab/>
+      </w:r>
+      <w:r>
+        <w:rPr>
+          <w:rFonts w:ascii="Bookman Old Style" w:hAnsi="Bookman Old Style"/>
+          <w:b/>
+          <w:bCs/>
+          <w:lang w:val="sv-SE"/>
+        </w:rPr>
+        <w:tab/>
+      </w:r>
+      <w:r>
+        <w:rPr>
+          <w:rFonts w:ascii="Bookman Old Style" w:hAnsi="Bookman Old Style"/>
+          <w:b/>
+          <w:bCs/>
+          <w:lang w:val="sv-SE"/>
+        </w:rPr>
+        <w:tab/>
+      </w:r>
+      <w:r>
+        <w:rPr>
+          <w:rFonts w:ascii="Bookman Old Style" w:hAnsi="Bookman Old Style"/>
+          <w:b/>
+          <w:bCs/>
+          <w:lang w:val="sv-SE"/>
+        </w:rPr>
+        <w:tab/>
+      </w:r>
+      <w:r>
+        <w:rPr>
+          <w:rFonts w:ascii="Bookman Old Style" w:hAnsi="Bookman Old Style"/>
+          <w:b/>
+          <w:bCs/>
+          <w:lang w:val="sv-SE"/>
+        </w:rPr>
+        <w:tab/>
+      </w:r>
+      <w:r>
+        <w:rPr>
+          <w:rFonts w:ascii="Bookman Old Style" w:hAnsi="Bookman Old Style"/>
+          <w:b/>
+          <w:bCs/>
+          <w:lang w:val="sv-SE"/>
+        </w:rPr>
+        <w:tab/>
+        <w:t>{</w:t>
+      </w:r>
+      <w:r>
+        <w:rPr>
+          <w:rFonts w:ascii="Bookman Old Style" w:hAnsi="Bookman Old Style"/>
+          <w:b/>
+          <w:bCs/>
+          <w:u w:val="single"/>
+          <w:lang w:val="sv-SE"/>
+        </w:rPr>
+        <w:t>ttdNotDi</w:t>
+      </w:r>
+      <w:r>
+        <w:rPr>
+          <w:rFonts w:ascii="Bookman Old Style" w:hAnsi="Bookman Old Style"/>
+          <w:b/>
+          <w:bCs/>
+          <w:u w:val="single"/>
+          <w:lang w:val="sv-SE"/>
+        </w:rPr>
+        <w:t>n</w:t>
+      </w:r>
+      <w:r>
+        <w:rPr>
+          <w:rFonts w:ascii="Bookman Old Style" w:hAnsi="Bookman Old Style"/>
+          <w:b/>
+          <w:bCs/>
+          <w:u w:val="single"/>
+          <w:lang w:val="sv-SE"/>
+        </w:rPr>
+        <w:t>Nama}</w:t>
+      </w:r>
+      <w:r>
+        <w:rPr>
+          <w:rFonts w:ascii="Bookman Old Style" w:hAnsi="Bookman Old Style"/>
+          <w:b/>
+          <w:bCs/>
+          <w:u w:val="single"/>
+          <w:lang w:val="sv-SE"/>
+        </w:rPr>
+        <w:br/>
+      </w:r>
+      <w:r>
+        <w:rPr>
+          <w:rFonts w:ascii="Bookman Old Style" w:hAnsi="Bookman Old Style"/>
+          <w:lang w:val="sv-SE"/>
+        </w:rPr>
+        <w:tab/>
+      </w:r>
+      <w:r>
+        <w:rPr>
+          <w:rFonts w:ascii="Bookman Old Style" w:hAnsi="Bookman Old Style"/>
+          <w:lang w:val="sv-SE"/>
+        </w:rPr>
+        <w:tab/>
+      </w:r>
+      <w:r>
+        <w:rPr>
+          <w:rFonts w:ascii="Bookman Old Style" w:hAnsi="Bookman Old Style"/>
+          <w:lang w:val="sv-SE"/>
+        </w:rPr>
+        <w:tab/>
+      </w:r>
+      <w:r>
+        <w:rPr>
+          <w:rFonts w:ascii="Bookman Old Style" w:hAnsi="Bookman Old Style"/>
+          <w:lang w:val="sv-SE"/>
+        </w:rPr>
+        <w:tab/>
+      </w:r>
+      <w:r>
+        <w:rPr>
+          <w:rFonts w:ascii="Bookman Old Style" w:hAnsi="Bookman Old Style"/>
+          <w:lang w:val="sv-SE"/>
+        </w:rPr>
+        <w:tab/>
+      </w:r>
+      <w:r>
+        <w:rPr>
+          <w:rFonts w:ascii="Bookman Old Style" w:hAnsi="Bookman Old Style"/>
+          <w:lang w:val="sv-SE"/>
+        </w:rPr>
+        <w:tab/>
+      </w:r>
+      <w:r>
+        <w:rPr>
+          <w:rFonts w:ascii="Bookman Old Style" w:hAnsi="Bookman Old Style"/>
           <w:lang w:val="sv-SE"/>
         </w:rPr>
         <w:tab/>
@@ -1037,8 +1237,6 @@
       <w:r>
         <w:rPr>
           <w:rFonts w:ascii="Bookman Old Style" w:hAnsi="Bookman Old Style"/>
-          <w:b/>
-          <w:bCs/>
           <w:lang w:val="sv-SE"/>
         </w:rPr>
         <w:t>n</w:t>
@@ -1046,135 +1244,9 @@
       <w:r>
         <w:rPr>
           <w:rFonts w:ascii="Bookman Old Style" w:hAnsi="Bookman Old Style"/>
-          <w:b/>
-          <w:bCs/>
-          <w:lang w:val="sv-SE"/>
-        </w:rPr>
-        <w:t>Nama}</w:t>
-      </w:r>
-      <w:r>
-        <w:rPr>
-          <w:rFonts w:ascii="Bookman Old Style" w:hAnsi="Bookman Old Style"/>
-          <w:b/>
-          <w:bCs/>
-          <w:lang w:val="sv-SE"/>
-        </w:rPr>
-        <w:br/>
-      </w:r>
-      <w:r>
-        <w:rPr>
-          <w:rFonts w:ascii="Bookman Old Style" w:hAnsi="Bookman Old Style"/>
-          <w:lang w:val="sv-SE"/>
-        </w:rPr>
-        <w:tab/>
-      </w:r>
-      <w:r>
-        <w:rPr>
-          <w:rFonts w:ascii="Bookman Old Style" w:hAnsi="Bookman Old Style"/>
-          <w:lang w:val="sv-SE"/>
-        </w:rPr>
-        <w:tab/>
-      </w:r>
-      <w:r>
-        <w:rPr>
-          <w:rFonts w:ascii="Bookman Old Style" w:hAnsi="Bookman Old Style"/>
-          <w:lang w:val="sv-SE"/>
-        </w:rPr>
-        <w:tab/>
-      </w:r>
-      <w:r>
-        <w:rPr>
-          <w:rFonts w:ascii="Bookman Old Style" w:hAnsi="Bookman Old Style"/>
-          <w:lang w:val="sv-SE"/>
-        </w:rPr>
-        <w:tab/>
-      </w:r>
-      <w:r>
-        <w:rPr>
-          <w:rFonts w:ascii="Bookman Old Style" w:hAnsi="Bookman Old Style"/>
-          <w:lang w:val="sv-SE"/>
-        </w:rPr>
-        <w:tab/>
-      </w:r>
-      <w:r>
-        <w:rPr>
-          <w:rFonts w:ascii="Bookman Old Style" w:hAnsi="Bookman Old Style"/>
-          <w:lang w:val="sv-SE"/>
-        </w:rPr>
-        <w:tab/>
-      </w:r>
-      <w:r>
-        <w:rPr>
-          <w:rFonts w:ascii="Bookman Old Style" w:hAnsi="Bookman Old Style"/>
-          <w:lang w:val="sv-SE"/>
-        </w:rPr>
-        <w:tab/>
-        <w:t>{ttdNotDi</w:t>
-      </w:r>
-      <w:r>
-        <w:rPr>
-          <w:rFonts w:ascii="Bookman Old Style" w:hAnsi="Bookman Old Style"/>
-          <w:lang w:val="sv-SE"/>
-        </w:rPr>
-        <w:t>n</w:t>
-      </w:r>
-      <w:r>
-        <w:rPr>
-          <w:rFonts w:ascii="Bookman Old Style" w:hAnsi="Bookman Old Style"/>
           <w:lang w:val="sv-SE"/>
         </w:rPr>
         <w:t>Nip}</w:t>
-      </w:r>
-    </w:p>
-    <w:p>
-      <w:pPr>
-        <w:rPr>
-          <w:rFonts w:ascii="Bookman Old Style" w:hAnsi="Bookman Old Style"/>
-          <w:lang w:val="sv-SE"/>
-        </w:rPr>
-      </w:pPr>
-    </w:p>
-    <w:p>
-      <w:pPr>
-        <w:rPr>
-          <w:rFonts w:ascii="Bookman Old Style" w:hAnsi="Bookman Old Style"/>
-          <w:lang w:val="sv-SE"/>
-        </w:rPr>
-      </w:pPr>
-      <w:r>
-        <w:rPr>
-          <w:rFonts w:ascii="Bookman Old Style" w:hAnsi="Bookman Old Style"/>
-          <w:lang w:val="sv-SE"/>
-        </w:rPr>
-        <w:tab/>
-      </w:r>
-      <w:r>
-        <w:rPr>
-          <w:rFonts w:ascii="Bookman Old Style" w:hAnsi="Bookman Old Style"/>
-          <w:lang w:val="sv-SE"/>
-        </w:rPr>
-        <w:tab/>
-      </w:r>
-      <w:r>
-        <w:rPr>
-          <w:rFonts w:ascii="Bookman Old Style" w:hAnsi="Bookman Old Style"/>
-          <w:lang w:val="sv-SE"/>
-        </w:rPr>
-        <w:tab/>
-      </w:r>
-      <w:r>
-        <w:rPr>
-          <w:rFonts w:ascii="Bookman Old Style" w:hAnsi="Bookman Old Style"/>
-          <w:lang w:val="sv-SE"/>
-        </w:rPr>
-        <w:tab/>
-      </w:r>
-      <w:r>
-        <w:rPr>
-          <w:rFonts w:ascii="Bookman Old Style" w:hAnsi="Bookman Old Style"/>
-          <w:lang w:val="sv-SE"/>
-        </w:rPr>
-        <w:tab/>
       </w:r>
     </w:p>
     <w:sectPr>
@@ -2153,6 +2225,25 @@
       </w:tcPr>
     </w:tblStylePr>
   </w:style>
+  <w:style w:type="table" w:styleId="TableGrid">
+    <w:name w:val="Table Grid"/>
+    <w:basedOn w:val="TableNormal"/>
+    <w:uiPriority w:val="39"/>
+    <w:rsid w:val="00937849"/>
+    <w:pPr>
+      <w:spacing w:after="0" w:line="240" w:lineRule="auto"/>
+    </w:pPr>
+    <w:tblPr>
+      <w:tblBorders>
+        <w:top w:val="single" w:sz="4" w:space="0" w:color="auto"/>
+        <w:left w:val="single" w:sz="4" w:space="0" w:color="auto"/>
+        <w:bottom w:val="single" w:sz="4" w:space="0" w:color="auto"/>
+        <w:right w:val="single" w:sz="4" w:space="0" w:color="auto"/>
+        <w:insideH w:val="single" w:sz="4" w:space="0" w:color="auto"/>
+        <w:insideV w:val="single" w:sz="4" w:space="0" w:color="auto"/>
+      </w:tblBorders>
+    </w:tblPr>
+  </w:style>
 </w:styles>
 </file>
 

</xml_diff>